<commit_message>
Actualizando documentos de microdiseño
</commit_message>
<xml_diff>
--- a/METODOLOGIA RUP/PROYECTO STD/04 DISEÑO/STD_MDIS_REG_TRA.docx
+++ b/METODOLOGIA RUP/PROYECTO STD/04 DISEÑO/STD_MDIS_REG_TRA.docx
@@ -337,7 +337,6 @@
               <w:tab w:val="left" w:pos="660"/>
               <w:tab w:val="right" w:leader="dot" w:pos="8828"/>
             </w:tabs>
-            <w:spacing w:after="0"/>
             <w:rPr>
               <w:rFonts w:eastAsiaTheme="minorEastAsia"/>
               <w:noProof/>
@@ -353,12 +352,11 @@
           <w:r>
             <w:fldChar w:fldCharType="separate"/>
           </w:r>
-          <w:hyperlink w:anchor="_Toc369883523" w:history="1">
+          <w:hyperlink w:anchor="_Toc374543310" w:history="1">
             <w:r>
               <w:rPr>
                 <w:rStyle w:val="Hipervnculo"/>
                 <w:noProof/>
-                <w:color w:val="auto"/>
               </w:rPr>
               <w:t>1.</w:t>
             </w:r>
@@ -374,7 +372,6 @@
               <w:rPr>
                 <w:rStyle w:val="Hipervnculo"/>
                 <w:noProof/>
-                <w:color w:val="auto"/>
               </w:rPr>
               <w:t>Descripción General de funcionalidades</w:t>
             </w:r>
@@ -397,7 +394,7 @@
                 <w:noProof/>
                 <w:webHidden/>
               </w:rPr>
-              <w:instrText xml:space="preserve"> PAGEREF _Toc369883523 \h </w:instrText>
+              <w:instrText xml:space="preserve"> PAGEREF _Toc374543310 \h </w:instrText>
             </w:r>
             <w:r>
               <w:rPr>
@@ -417,7 +414,7 @@
                 <w:noProof/>
                 <w:webHidden/>
               </w:rPr>
-              <w:t>3</w:t>
+              <w:t>2</w:t>
             </w:r>
             <w:r>
               <w:rPr>
@@ -435,19 +432,17 @@
               <w:tab w:val="left" w:pos="880"/>
               <w:tab w:val="right" w:leader="dot" w:pos="8828"/>
             </w:tabs>
-            <w:spacing w:after="0"/>
             <w:rPr>
               <w:rFonts w:eastAsiaTheme="minorEastAsia"/>
               <w:noProof/>
               <w:lang w:eastAsia="es-PE"/>
             </w:rPr>
           </w:pPr>
-          <w:hyperlink w:anchor="_Toc369883524" w:history="1">
+          <w:hyperlink w:anchor="_Toc374543311" w:history="1">
             <w:r>
               <w:rPr>
                 <w:rStyle w:val="Hipervnculo"/>
                 <w:noProof/>
-                <w:color w:val="auto"/>
               </w:rPr>
               <w:t>1.1.</w:t>
             </w:r>
@@ -463,9 +458,8 @@
               <w:rPr>
                 <w:rStyle w:val="Hipervnculo"/>
                 <w:noProof/>
-                <w:color w:val="auto"/>
-              </w:rPr>
-              <w:t>Consultar Requisitos</w:t>
+              </w:rPr>
+              <w:t>Registrar tramite</w:t>
             </w:r>
             <w:r>
               <w:rPr>
@@ -486,7 +480,7 @@
                 <w:noProof/>
                 <w:webHidden/>
               </w:rPr>
-              <w:instrText xml:space="preserve"> PAGEREF _Toc369883524 \h </w:instrText>
+              <w:instrText xml:space="preserve"> PAGEREF _Toc374543311 \h </w:instrText>
             </w:r>
             <w:r>
               <w:rPr>
@@ -506,897 +500,7 @@
                 <w:noProof/>
                 <w:webHidden/>
               </w:rPr>
-              <w:t>3</w:t>
-            </w:r>
-            <w:r>
-              <w:rPr>
-                <w:noProof/>
-                <w:webHidden/>
-              </w:rPr>
-              <w:fldChar w:fldCharType="end"/>
-            </w:r>
-          </w:hyperlink>
-        </w:p>
-        <w:p>
-          <w:pPr>
-            <w:pStyle w:val="TDC2"/>
-            <w:tabs>
-              <w:tab w:val="left" w:pos="880"/>
-              <w:tab w:val="right" w:leader="dot" w:pos="8828"/>
-            </w:tabs>
-            <w:spacing w:after="0"/>
-            <w:rPr>
-              <w:rFonts w:eastAsiaTheme="minorEastAsia"/>
-              <w:noProof/>
-              <w:lang w:eastAsia="es-PE"/>
-            </w:rPr>
-          </w:pPr>
-          <w:hyperlink w:anchor="_Toc369883525" w:history="1">
-            <w:r>
-              <w:rPr>
-                <w:rStyle w:val="Hipervnculo"/>
-                <w:noProof/>
-                <w:color w:val="auto"/>
-              </w:rPr>
-              <w:t>1.2.</w:t>
-            </w:r>
-            <w:r>
-              <w:rPr>
-                <w:rFonts w:eastAsiaTheme="minorEastAsia"/>
-                <w:noProof/>
-                <w:lang w:eastAsia="es-PE"/>
-              </w:rPr>
-              <w:tab/>
-            </w:r>
-            <w:r>
-              <w:rPr>
-                <w:rStyle w:val="Hipervnculo"/>
-                <w:noProof/>
-                <w:color w:val="auto"/>
-              </w:rPr>
-              <w:t>Registrar tramite</w:t>
-            </w:r>
-            <w:r>
-              <w:rPr>
-                <w:noProof/>
-                <w:webHidden/>
-              </w:rPr>
-              <w:tab/>
-            </w:r>
-            <w:r>
-              <w:rPr>
-                <w:noProof/>
-                <w:webHidden/>
-              </w:rPr>
-              <w:fldChar w:fldCharType="begin"/>
-            </w:r>
-            <w:r>
-              <w:rPr>
-                <w:noProof/>
-                <w:webHidden/>
-              </w:rPr>
-              <w:instrText xml:space="preserve"> PAGEREF _Toc369883525 \h </w:instrText>
-            </w:r>
-            <w:r>
-              <w:rPr>
-                <w:noProof/>
-                <w:webHidden/>
-              </w:rPr>
-            </w:r>
-            <w:r>
-              <w:rPr>
-                <w:noProof/>
-                <w:webHidden/>
-              </w:rPr>
-              <w:fldChar w:fldCharType="separate"/>
-            </w:r>
-            <w:r>
-              <w:rPr>
-                <w:noProof/>
-                <w:webHidden/>
-              </w:rPr>
-              <w:t>3</w:t>
-            </w:r>
-            <w:r>
-              <w:rPr>
-                <w:noProof/>
-                <w:webHidden/>
-              </w:rPr>
-              <w:fldChar w:fldCharType="end"/>
-            </w:r>
-          </w:hyperlink>
-        </w:p>
-        <w:p>
-          <w:pPr>
-            <w:pStyle w:val="TDC2"/>
-            <w:tabs>
-              <w:tab w:val="left" w:pos="880"/>
-              <w:tab w:val="right" w:leader="dot" w:pos="8828"/>
-            </w:tabs>
-            <w:spacing w:after="0"/>
-            <w:rPr>
-              <w:rFonts w:eastAsiaTheme="minorEastAsia"/>
-              <w:noProof/>
-              <w:lang w:eastAsia="es-PE"/>
-            </w:rPr>
-          </w:pPr>
-          <w:hyperlink w:anchor="_Toc369883526" w:history="1">
-            <w:r>
-              <w:rPr>
-                <w:rStyle w:val="Hipervnculo"/>
-                <w:noProof/>
-                <w:color w:val="auto"/>
-              </w:rPr>
-              <w:t>1.3.</w:t>
-            </w:r>
-            <w:r>
-              <w:rPr>
-                <w:rFonts w:eastAsiaTheme="minorEastAsia"/>
-                <w:noProof/>
-                <w:lang w:eastAsia="es-PE"/>
-              </w:rPr>
-              <w:tab/>
-            </w:r>
-            <w:r>
-              <w:rPr>
-                <w:rStyle w:val="Hipervnculo"/>
-                <w:noProof/>
-                <w:color w:val="auto"/>
-              </w:rPr>
-              <w:t>Gestionar tramite</w:t>
-            </w:r>
-            <w:r>
-              <w:rPr>
-                <w:noProof/>
-                <w:webHidden/>
-              </w:rPr>
-              <w:tab/>
-            </w:r>
-            <w:r>
-              <w:rPr>
-                <w:noProof/>
-                <w:webHidden/>
-              </w:rPr>
-              <w:fldChar w:fldCharType="begin"/>
-            </w:r>
-            <w:r>
-              <w:rPr>
-                <w:noProof/>
-                <w:webHidden/>
-              </w:rPr>
-              <w:instrText xml:space="preserve"> PAGEREF _Toc369883526 \h </w:instrText>
-            </w:r>
-            <w:r>
-              <w:rPr>
-                <w:noProof/>
-                <w:webHidden/>
-              </w:rPr>
-            </w:r>
-            <w:r>
-              <w:rPr>
-                <w:noProof/>
-                <w:webHidden/>
-              </w:rPr>
-              <w:fldChar w:fldCharType="separate"/>
-            </w:r>
-            <w:r>
-              <w:rPr>
-                <w:noProof/>
-                <w:webHidden/>
-              </w:rPr>
-              <w:t>4</w:t>
-            </w:r>
-            <w:r>
-              <w:rPr>
-                <w:noProof/>
-                <w:webHidden/>
-              </w:rPr>
-              <w:fldChar w:fldCharType="end"/>
-            </w:r>
-          </w:hyperlink>
-        </w:p>
-        <w:p>
-          <w:pPr>
-            <w:pStyle w:val="TDC2"/>
-            <w:tabs>
-              <w:tab w:val="left" w:pos="880"/>
-              <w:tab w:val="right" w:leader="dot" w:pos="8828"/>
-            </w:tabs>
-            <w:spacing w:after="0"/>
-            <w:rPr>
-              <w:rFonts w:eastAsiaTheme="minorEastAsia"/>
-              <w:noProof/>
-              <w:lang w:eastAsia="es-PE"/>
-            </w:rPr>
-          </w:pPr>
-          <w:hyperlink w:anchor="_Toc369883527" w:history="1">
-            <w:r>
-              <w:rPr>
-                <w:rStyle w:val="Hipervnculo"/>
-                <w:noProof/>
-                <w:color w:val="auto"/>
-              </w:rPr>
-              <w:t>1.4.</w:t>
-            </w:r>
-            <w:r>
-              <w:rPr>
-                <w:rFonts w:eastAsiaTheme="minorEastAsia"/>
-                <w:noProof/>
-                <w:lang w:eastAsia="es-PE"/>
-              </w:rPr>
-              <w:tab/>
-            </w:r>
-            <w:r>
-              <w:rPr>
-                <w:rStyle w:val="Hipervnculo"/>
-                <w:noProof/>
-                <w:color w:val="auto"/>
-              </w:rPr>
-              <w:t>Registrar requisitos</w:t>
-            </w:r>
-            <w:r>
-              <w:rPr>
-                <w:noProof/>
-                <w:webHidden/>
-              </w:rPr>
-              <w:tab/>
-            </w:r>
-            <w:r>
-              <w:rPr>
-                <w:noProof/>
-                <w:webHidden/>
-              </w:rPr>
-              <w:fldChar w:fldCharType="begin"/>
-            </w:r>
-            <w:r>
-              <w:rPr>
-                <w:noProof/>
-                <w:webHidden/>
-              </w:rPr>
-              <w:instrText xml:space="preserve"> PAGEREF _Toc369883527 \h </w:instrText>
-            </w:r>
-            <w:r>
-              <w:rPr>
-                <w:noProof/>
-                <w:webHidden/>
-              </w:rPr>
-            </w:r>
-            <w:r>
-              <w:rPr>
-                <w:noProof/>
-                <w:webHidden/>
-              </w:rPr>
-              <w:fldChar w:fldCharType="separate"/>
-            </w:r>
-            <w:r>
-              <w:rPr>
-                <w:noProof/>
-                <w:webHidden/>
-              </w:rPr>
-              <w:t>5</w:t>
-            </w:r>
-            <w:r>
-              <w:rPr>
-                <w:noProof/>
-                <w:webHidden/>
-              </w:rPr>
-              <w:fldChar w:fldCharType="end"/>
-            </w:r>
-          </w:hyperlink>
-        </w:p>
-        <w:p>
-          <w:pPr>
-            <w:pStyle w:val="TDC2"/>
-            <w:tabs>
-              <w:tab w:val="left" w:pos="880"/>
-              <w:tab w:val="right" w:leader="dot" w:pos="8828"/>
-            </w:tabs>
-            <w:spacing w:after="0"/>
-            <w:rPr>
-              <w:rFonts w:eastAsiaTheme="minorEastAsia"/>
-              <w:noProof/>
-              <w:lang w:eastAsia="es-PE"/>
-            </w:rPr>
-          </w:pPr>
-          <w:hyperlink w:anchor="_Toc369883528" w:history="1">
-            <w:r>
-              <w:rPr>
-                <w:rStyle w:val="Hipervnculo"/>
-                <w:noProof/>
-                <w:color w:val="auto"/>
-              </w:rPr>
-              <w:t>1.5.</w:t>
-            </w:r>
-            <w:r>
-              <w:rPr>
-                <w:rFonts w:eastAsiaTheme="minorEastAsia"/>
-                <w:noProof/>
-                <w:lang w:eastAsia="es-PE"/>
-              </w:rPr>
-              <w:tab/>
-            </w:r>
-            <w:r>
-              <w:rPr>
-                <w:rStyle w:val="Hipervnculo"/>
-                <w:noProof/>
-                <w:color w:val="auto"/>
-              </w:rPr>
-              <w:t>Gestionar requisitos</w:t>
-            </w:r>
-            <w:r>
-              <w:rPr>
-                <w:noProof/>
-                <w:webHidden/>
-              </w:rPr>
-              <w:tab/>
-            </w:r>
-            <w:r>
-              <w:rPr>
-                <w:noProof/>
-                <w:webHidden/>
-              </w:rPr>
-              <w:fldChar w:fldCharType="begin"/>
-            </w:r>
-            <w:r>
-              <w:rPr>
-                <w:noProof/>
-                <w:webHidden/>
-              </w:rPr>
-              <w:instrText xml:space="preserve"> PAGEREF _Toc369883528 \h </w:instrText>
-            </w:r>
-            <w:r>
-              <w:rPr>
-                <w:noProof/>
-                <w:webHidden/>
-              </w:rPr>
-            </w:r>
-            <w:r>
-              <w:rPr>
-                <w:noProof/>
-                <w:webHidden/>
-              </w:rPr>
-              <w:fldChar w:fldCharType="separate"/>
-            </w:r>
-            <w:r>
-              <w:rPr>
-                <w:noProof/>
-                <w:webHidden/>
-              </w:rPr>
-              <w:t>5</w:t>
-            </w:r>
-            <w:r>
-              <w:rPr>
-                <w:noProof/>
-                <w:webHidden/>
-              </w:rPr>
-              <w:fldChar w:fldCharType="end"/>
-            </w:r>
-          </w:hyperlink>
-        </w:p>
-        <w:p>
-          <w:pPr>
-            <w:pStyle w:val="TDC2"/>
-            <w:tabs>
-              <w:tab w:val="left" w:pos="880"/>
-              <w:tab w:val="right" w:leader="dot" w:pos="8828"/>
-            </w:tabs>
-            <w:spacing w:after="0"/>
-            <w:rPr>
-              <w:rFonts w:eastAsiaTheme="minorEastAsia"/>
-              <w:noProof/>
-              <w:lang w:eastAsia="es-PE"/>
-            </w:rPr>
-          </w:pPr>
-          <w:hyperlink w:anchor="_Toc369883529" w:history="1">
-            <w:r>
-              <w:rPr>
-                <w:rStyle w:val="Hipervnculo"/>
-                <w:noProof/>
-                <w:color w:val="auto"/>
-              </w:rPr>
-              <w:t>1.6.</w:t>
-            </w:r>
-            <w:r>
-              <w:rPr>
-                <w:rFonts w:eastAsiaTheme="minorEastAsia"/>
-                <w:noProof/>
-                <w:lang w:eastAsia="es-PE"/>
-              </w:rPr>
-              <w:tab/>
-            </w:r>
-            <w:r>
-              <w:rPr>
-                <w:rStyle w:val="Hipervnculo"/>
-                <w:noProof/>
-                <w:color w:val="auto"/>
-              </w:rPr>
-              <w:t>Registrar Informe</w:t>
-            </w:r>
-            <w:r>
-              <w:rPr>
-                <w:noProof/>
-                <w:webHidden/>
-              </w:rPr>
-              <w:tab/>
-            </w:r>
-            <w:r>
-              <w:rPr>
-                <w:noProof/>
-                <w:webHidden/>
-              </w:rPr>
-              <w:fldChar w:fldCharType="begin"/>
-            </w:r>
-            <w:r>
-              <w:rPr>
-                <w:noProof/>
-                <w:webHidden/>
-              </w:rPr>
-              <w:instrText xml:space="preserve"> PAGEREF _Toc369883529 \h </w:instrText>
-            </w:r>
-            <w:r>
-              <w:rPr>
-                <w:noProof/>
-                <w:webHidden/>
-              </w:rPr>
-            </w:r>
-            <w:r>
-              <w:rPr>
-                <w:noProof/>
-                <w:webHidden/>
-              </w:rPr>
-              <w:fldChar w:fldCharType="separate"/>
-            </w:r>
-            <w:r>
-              <w:rPr>
-                <w:noProof/>
-                <w:webHidden/>
-              </w:rPr>
-              <w:t>6</w:t>
-            </w:r>
-            <w:r>
-              <w:rPr>
-                <w:noProof/>
-                <w:webHidden/>
-              </w:rPr>
-              <w:fldChar w:fldCharType="end"/>
-            </w:r>
-          </w:hyperlink>
-        </w:p>
-        <w:p>
-          <w:pPr>
-            <w:pStyle w:val="TDC2"/>
-            <w:tabs>
-              <w:tab w:val="left" w:pos="880"/>
-              <w:tab w:val="right" w:leader="dot" w:pos="8828"/>
-            </w:tabs>
-            <w:spacing w:after="0"/>
-            <w:rPr>
-              <w:rFonts w:eastAsiaTheme="minorEastAsia"/>
-              <w:noProof/>
-              <w:lang w:eastAsia="es-PE"/>
-            </w:rPr>
-          </w:pPr>
-          <w:hyperlink w:anchor="_Toc369883530" w:history="1">
-            <w:r>
-              <w:rPr>
-                <w:rStyle w:val="Hipervnculo"/>
-                <w:noProof/>
-                <w:color w:val="auto"/>
-              </w:rPr>
-              <w:t>1.7.</w:t>
-            </w:r>
-            <w:r>
-              <w:rPr>
-                <w:rFonts w:eastAsiaTheme="minorEastAsia"/>
-                <w:noProof/>
-                <w:lang w:eastAsia="es-PE"/>
-              </w:rPr>
-              <w:tab/>
-            </w:r>
-            <w:r>
-              <w:rPr>
-                <w:rStyle w:val="Hipervnculo"/>
-                <w:noProof/>
-                <w:color w:val="auto"/>
-              </w:rPr>
-              <w:t>Gestionar informes</w:t>
-            </w:r>
-            <w:r>
-              <w:rPr>
-                <w:noProof/>
-                <w:webHidden/>
-              </w:rPr>
-              <w:tab/>
-            </w:r>
-            <w:r>
-              <w:rPr>
-                <w:noProof/>
-                <w:webHidden/>
-              </w:rPr>
-              <w:fldChar w:fldCharType="begin"/>
-            </w:r>
-            <w:r>
-              <w:rPr>
-                <w:noProof/>
-                <w:webHidden/>
-              </w:rPr>
-              <w:instrText xml:space="preserve"> PAGEREF _Toc369883530 \h </w:instrText>
-            </w:r>
-            <w:r>
-              <w:rPr>
-                <w:noProof/>
-                <w:webHidden/>
-              </w:rPr>
-            </w:r>
-            <w:r>
-              <w:rPr>
-                <w:noProof/>
-                <w:webHidden/>
-              </w:rPr>
-              <w:fldChar w:fldCharType="separate"/>
-            </w:r>
-            <w:r>
-              <w:rPr>
-                <w:noProof/>
-                <w:webHidden/>
-              </w:rPr>
-              <w:t>7</w:t>
-            </w:r>
-            <w:r>
-              <w:rPr>
-                <w:noProof/>
-                <w:webHidden/>
-              </w:rPr>
-              <w:fldChar w:fldCharType="end"/>
-            </w:r>
-          </w:hyperlink>
-        </w:p>
-        <w:p>
-          <w:pPr>
-            <w:pStyle w:val="TDC2"/>
-            <w:tabs>
-              <w:tab w:val="left" w:pos="880"/>
-              <w:tab w:val="right" w:leader="dot" w:pos="8828"/>
-            </w:tabs>
-            <w:spacing w:after="0"/>
-            <w:rPr>
-              <w:rFonts w:eastAsiaTheme="minorEastAsia"/>
-              <w:noProof/>
-              <w:lang w:eastAsia="es-PE"/>
-            </w:rPr>
-          </w:pPr>
-          <w:hyperlink w:anchor="_Toc369883531" w:history="1">
-            <w:r>
-              <w:rPr>
-                <w:rStyle w:val="Hipervnculo"/>
-                <w:noProof/>
-                <w:color w:val="auto"/>
-              </w:rPr>
-              <w:t>1.8.</w:t>
-            </w:r>
-            <w:r>
-              <w:rPr>
-                <w:rFonts w:eastAsiaTheme="minorEastAsia"/>
-                <w:noProof/>
-                <w:lang w:eastAsia="es-PE"/>
-              </w:rPr>
-              <w:tab/>
-            </w:r>
-            <w:r>
-              <w:rPr>
-                <w:rStyle w:val="Hipervnculo"/>
-                <w:noProof/>
-                <w:color w:val="auto"/>
-              </w:rPr>
-              <w:t>Validar usuario</w:t>
-            </w:r>
-            <w:r>
-              <w:rPr>
-                <w:noProof/>
-                <w:webHidden/>
-              </w:rPr>
-              <w:tab/>
-            </w:r>
-            <w:r>
-              <w:rPr>
-                <w:noProof/>
-                <w:webHidden/>
-              </w:rPr>
-              <w:fldChar w:fldCharType="begin"/>
-            </w:r>
-            <w:r>
-              <w:rPr>
-                <w:noProof/>
-                <w:webHidden/>
-              </w:rPr>
-              <w:instrText xml:space="preserve"> PAGEREF _Toc369883531 \h </w:instrText>
-            </w:r>
-            <w:r>
-              <w:rPr>
-                <w:noProof/>
-                <w:webHidden/>
-              </w:rPr>
-            </w:r>
-            <w:r>
-              <w:rPr>
-                <w:noProof/>
-                <w:webHidden/>
-              </w:rPr>
-              <w:fldChar w:fldCharType="separate"/>
-            </w:r>
-            <w:r>
-              <w:rPr>
-                <w:noProof/>
-                <w:webHidden/>
-              </w:rPr>
-              <w:t>7</w:t>
-            </w:r>
-            <w:r>
-              <w:rPr>
-                <w:noProof/>
-                <w:webHidden/>
-              </w:rPr>
-              <w:fldChar w:fldCharType="end"/>
-            </w:r>
-          </w:hyperlink>
-        </w:p>
-        <w:p>
-          <w:pPr>
-            <w:pStyle w:val="TDC2"/>
-            <w:tabs>
-              <w:tab w:val="left" w:pos="880"/>
-              <w:tab w:val="right" w:leader="dot" w:pos="8828"/>
-            </w:tabs>
-            <w:spacing w:after="0"/>
-            <w:rPr>
-              <w:rFonts w:eastAsiaTheme="minorEastAsia"/>
-              <w:noProof/>
-              <w:lang w:eastAsia="es-PE"/>
-            </w:rPr>
-          </w:pPr>
-          <w:hyperlink w:anchor="_Toc369883532" w:history="1">
-            <w:r>
-              <w:rPr>
-                <w:rStyle w:val="Hipervnculo"/>
-                <w:noProof/>
-                <w:color w:val="auto"/>
-              </w:rPr>
-              <w:t>1.9.</w:t>
-            </w:r>
-            <w:r>
-              <w:rPr>
-                <w:rFonts w:eastAsiaTheme="minorEastAsia"/>
-                <w:noProof/>
-                <w:lang w:eastAsia="es-PE"/>
-              </w:rPr>
-              <w:tab/>
-            </w:r>
-            <w:r>
-              <w:rPr>
-                <w:rStyle w:val="Hipervnculo"/>
-                <w:noProof/>
-                <w:color w:val="auto"/>
-              </w:rPr>
-              <w:t>Registrar usuarios</w:t>
-            </w:r>
-            <w:r>
-              <w:rPr>
-                <w:noProof/>
-                <w:webHidden/>
-              </w:rPr>
-              <w:tab/>
-            </w:r>
-            <w:r>
-              <w:rPr>
-                <w:noProof/>
-                <w:webHidden/>
-              </w:rPr>
-              <w:fldChar w:fldCharType="begin"/>
-            </w:r>
-            <w:r>
-              <w:rPr>
-                <w:noProof/>
-                <w:webHidden/>
-              </w:rPr>
-              <w:instrText xml:space="preserve"> PAGEREF _Toc369883532 \h </w:instrText>
-            </w:r>
-            <w:r>
-              <w:rPr>
-                <w:noProof/>
-                <w:webHidden/>
-              </w:rPr>
-            </w:r>
-            <w:r>
-              <w:rPr>
-                <w:noProof/>
-                <w:webHidden/>
-              </w:rPr>
-              <w:fldChar w:fldCharType="separate"/>
-            </w:r>
-            <w:r>
-              <w:rPr>
-                <w:noProof/>
-                <w:webHidden/>
-              </w:rPr>
-              <w:t>8</w:t>
-            </w:r>
-            <w:r>
-              <w:rPr>
-                <w:noProof/>
-                <w:webHidden/>
-              </w:rPr>
-              <w:fldChar w:fldCharType="end"/>
-            </w:r>
-          </w:hyperlink>
-        </w:p>
-        <w:p>
-          <w:pPr>
-            <w:pStyle w:val="TDC2"/>
-            <w:tabs>
-              <w:tab w:val="left" w:pos="1100"/>
-              <w:tab w:val="right" w:leader="dot" w:pos="8828"/>
-            </w:tabs>
-            <w:spacing w:after="0"/>
-            <w:rPr>
-              <w:rFonts w:eastAsiaTheme="minorEastAsia"/>
-              <w:noProof/>
-              <w:lang w:eastAsia="es-PE"/>
-            </w:rPr>
-          </w:pPr>
-          <w:hyperlink w:anchor="_Toc369883533" w:history="1">
-            <w:r>
-              <w:rPr>
-                <w:rStyle w:val="Hipervnculo"/>
-                <w:noProof/>
-                <w:color w:val="auto"/>
-              </w:rPr>
-              <w:t>1.10.</w:t>
-            </w:r>
-            <w:r>
-              <w:rPr>
-                <w:rFonts w:eastAsiaTheme="minorEastAsia"/>
-                <w:noProof/>
-                <w:lang w:eastAsia="es-PE"/>
-              </w:rPr>
-              <w:tab/>
-            </w:r>
-            <w:r>
-              <w:rPr>
-                <w:rStyle w:val="Hipervnculo"/>
-                <w:noProof/>
-                <w:color w:val="auto"/>
-              </w:rPr>
-              <w:t>Gestionar usuarios</w:t>
-            </w:r>
-            <w:r>
-              <w:rPr>
-                <w:noProof/>
-                <w:webHidden/>
-              </w:rPr>
-              <w:tab/>
-            </w:r>
-            <w:r>
-              <w:rPr>
-                <w:noProof/>
-                <w:webHidden/>
-              </w:rPr>
-              <w:fldChar w:fldCharType="begin"/>
-            </w:r>
-            <w:r>
-              <w:rPr>
-                <w:noProof/>
-                <w:webHidden/>
-              </w:rPr>
-              <w:instrText xml:space="preserve"> PAGEREF _Toc369883533 \h </w:instrText>
-            </w:r>
-            <w:r>
-              <w:rPr>
-                <w:noProof/>
-                <w:webHidden/>
-              </w:rPr>
-            </w:r>
-            <w:r>
-              <w:rPr>
-                <w:noProof/>
-                <w:webHidden/>
-              </w:rPr>
-              <w:fldChar w:fldCharType="separate"/>
-            </w:r>
-            <w:r>
-              <w:rPr>
-                <w:noProof/>
-                <w:webHidden/>
-              </w:rPr>
-              <w:t>9</w:t>
-            </w:r>
-            <w:r>
-              <w:rPr>
-                <w:noProof/>
-                <w:webHidden/>
-              </w:rPr>
-              <w:fldChar w:fldCharType="end"/>
-            </w:r>
-          </w:hyperlink>
-        </w:p>
-        <w:p>
-          <w:pPr>
-            <w:pStyle w:val="TDC2"/>
-            <w:tabs>
-              <w:tab w:val="left" w:pos="1100"/>
-              <w:tab w:val="right" w:leader="dot" w:pos="8828"/>
-            </w:tabs>
-            <w:spacing w:after="0"/>
-            <w:rPr>
-              <w:rFonts w:eastAsiaTheme="minorEastAsia"/>
-              <w:noProof/>
-              <w:lang w:eastAsia="es-PE"/>
-            </w:rPr>
-          </w:pPr>
-          <w:hyperlink w:anchor="_Toc369883534" w:history="1">
-            <w:r>
-              <w:rPr>
-                <w:rStyle w:val="Hipervnculo"/>
-                <w:noProof/>
-                <w:color w:val="auto"/>
-              </w:rPr>
-              <w:t>1.11.</w:t>
-            </w:r>
-            <w:r>
-              <w:rPr>
-                <w:rFonts w:eastAsiaTheme="minorEastAsia"/>
-                <w:noProof/>
-                <w:lang w:eastAsia="es-PE"/>
-              </w:rPr>
-              <w:tab/>
-            </w:r>
-            <w:r>
-              <w:rPr>
-                <w:rStyle w:val="Hipervnculo"/>
-                <w:noProof/>
-                <w:color w:val="auto"/>
-              </w:rPr>
-              <w:t>Consultar reportes</w:t>
-            </w:r>
-            <w:r>
-              <w:rPr>
-                <w:noProof/>
-                <w:webHidden/>
-              </w:rPr>
-              <w:tab/>
-            </w:r>
-            <w:r>
-              <w:rPr>
-                <w:noProof/>
-                <w:webHidden/>
-              </w:rPr>
-              <w:fldChar w:fldCharType="begin"/>
-            </w:r>
-            <w:r>
-              <w:rPr>
-                <w:noProof/>
-                <w:webHidden/>
-              </w:rPr>
-              <w:instrText xml:space="preserve"> PAGEREF _Toc369883534 \h </w:instrText>
-            </w:r>
-            <w:r>
-              <w:rPr>
-                <w:noProof/>
-                <w:webHidden/>
-              </w:rPr>
-            </w:r>
-            <w:r>
-              <w:rPr>
-                <w:noProof/>
-                <w:webHidden/>
-              </w:rPr>
-              <w:fldChar w:fldCharType="separate"/>
-            </w:r>
-            <w:r>
-              <w:rPr>
-                <w:noProof/>
-                <w:webHidden/>
-              </w:rPr>
-              <w:t>9</w:t>
+              <w:t>2</w:t>
             </w:r>
             <w:r>
               <w:rPr>
@@ -1414,19 +518,17 @@
               <w:tab w:val="left" w:pos="660"/>
               <w:tab w:val="right" w:leader="dot" w:pos="8828"/>
             </w:tabs>
-            <w:spacing w:after="0"/>
             <w:rPr>
               <w:rFonts w:eastAsiaTheme="minorEastAsia"/>
               <w:noProof/>
               <w:lang w:eastAsia="es-PE"/>
             </w:rPr>
           </w:pPr>
-          <w:hyperlink w:anchor="_Toc369883535" w:history="1">
+          <w:hyperlink w:anchor="_Toc374543312" w:history="1">
             <w:r>
               <w:rPr>
                 <w:rStyle w:val="Hipervnculo"/>
                 <w:noProof/>
-                <w:color w:val="auto"/>
               </w:rPr>
               <w:t>2.</w:t>
             </w:r>
@@ -1442,9 +544,8 @@
               <w:rPr>
                 <w:rStyle w:val="Hipervnculo"/>
                 <w:noProof/>
-                <w:color w:val="auto"/>
-              </w:rPr>
-              <w:t>Detalle de Implementación a nivel de Entidades</w:t>
+              </w:rPr>
+              <w:t>Detalle de Implementación a nivel de Modelos</w:t>
             </w:r>
             <w:r>
               <w:rPr>
@@ -1465,7 +566,7 @@
                 <w:noProof/>
                 <w:webHidden/>
               </w:rPr>
-              <w:instrText xml:space="preserve"> PAGEREF _Toc369883535 \h </w:instrText>
+              <w:instrText xml:space="preserve"> PAGEREF _Toc374543312 \h </w:instrText>
             </w:r>
             <w:r>
               <w:rPr>
@@ -1485,7 +586,7 @@
                 <w:noProof/>
                 <w:webHidden/>
               </w:rPr>
-              <w:t>10</w:t>
+              <w:t>3</w:t>
             </w:r>
             <w:r>
               <w:rPr>
@@ -1503,19 +604,17 @@
               <w:tab w:val="left" w:pos="660"/>
               <w:tab w:val="right" w:leader="dot" w:pos="8828"/>
             </w:tabs>
-            <w:spacing w:after="0"/>
             <w:rPr>
               <w:rFonts w:eastAsiaTheme="minorEastAsia"/>
               <w:noProof/>
               <w:lang w:eastAsia="es-PE"/>
             </w:rPr>
           </w:pPr>
-          <w:hyperlink w:anchor="_Toc369883536" w:history="1">
+          <w:hyperlink w:anchor="_Toc374543313" w:history="1">
             <w:r>
               <w:rPr>
                 <w:rStyle w:val="Hipervnculo"/>
                 <w:noProof/>
-                <w:color w:val="auto"/>
               </w:rPr>
               <w:t>3.</w:t>
             </w:r>
@@ -1531,7 +630,6 @@
               <w:rPr>
                 <w:rStyle w:val="Hipervnculo"/>
                 <w:noProof/>
-                <w:color w:val="auto"/>
               </w:rPr>
               <w:t>Detalle de Implementación a nivel de Controladores</w:t>
             </w:r>
@@ -1554,7 +652,7 @@
                 <w:noProof/>
                 <w:webHidden/>
               </w:rPr>
-              <w:instrText xml:space="preserve"> PAGEREF _Toc369883536 \h </w:instrText>
+              <w:instrText xml:space="preserve"> PAGEREF _Toc374543313 \h </w:instrText>
             </w:r>
             <w:r>
               <w:rPr>
@@ -1574,7 +672,7 @@
                 <w:noProof/>
                 <w:webHidden/>
               </w:rPr>
-              <w:t>12</w:t>
+              <w:t>4</w:t>
             </w:r>
             <w:r>
               <w:rPr>
@@ -1592,19 +690,17 @@
               <w:tab w:val="left" w:pos="660"/>
               <w:tab w:val="right" w:leader="dot" w:pos="8828"/>
             </w:tabs>
-            <w:spacing w:after="0"/>
             <w:rPr>
               <w:rFonts w:eastAsiaTheme="minorEastAsia"/>
               <w:noProof/>
               <w:lang w:eastAsia="es-PE"/>
             </w:rPr>
           </w:pPr>
-          <w:hyperlink w:anchor="_Toc369883537" w:history="1">
+          <w:hyperlink w:anchor="_Toc374543314" w:history="1">
             <w:r>
               <w:rPr>
                 <w:rStyle w:val="Hipervnculo"/>
                 <w:noProof/>
-                <w:color w:val="auto"/>
               </w:rPr>
               <w:t>4.</w:t>
             </w:r>
@@ -1620,7 +716,6 @@
               <w:rPr>
                 <w:rStyle w:val="Hipervnculo"/>
                 <w:noProof/>
-                <w:color w:val="auto"/>
               </w:rPr>
               <w:t>Detalle de Implementación a nivel de Vistas</w:t>
             </w:r>
@@ -1643,7 +738,7 @@
                 <w:noProof/>
                 <w:webHidden/>
               </w:rPr>
-              <w:instrText xml:space="preserve"> PAGEREF _Toc369883537 \h </w:instrText>
+              <w:instrText xml:space="preserve"> PAGEREF _Toc374543314 \h </w:instrText>
             </w:r>
             <w:r>
               <w:rPr>
@@ -1663,7 +758,7 @@
                 <w:noProof/>
                 <w:webHidden/>
               </w:rPr>
-              <w:t>13</w:t>
+              <w:t>5</w:t>
             </w:r>
             <w:r>
               <w:rPr>
@@ -1681,19 +776,17 @@
               <w:tab w:val="left" w:pos="660"/>
               <w:tab w:val="right" w:leader="dot" w:pos="8828"/>
             </w:tabs>
-            <w:spacing w:after="0"/>
             <w:rPr>
               <w:rFonts w:eastAsiaTheme="minorEastAsia"/>
               <w:noProof/>
               <w:lang w:eastAsia="es-PE"/>
             </w:rPr>
           </w:pPr>
-          <w:hyperlink w:anchor="_Toc369883538" w:history="1">
+          <w:hyperlink w:anchor="_Toc374543315" w:history="1">
             <w:r>
               <w:rPr>
                 <w:rStyle w:val="Hipervnculo"/>
                 <w:noProof/>
-                <w:color w:val="auto"/>
               </w:rPr>
               <w:t>5.</w:t>
             </w:r>
@@ -1709,7 +802,6 @@
               <w:rPr>
                 <w:rStyle w:val="Hipervnculo"/>
                 <w:noProof/>
-                <w:color w:val="auto"/>
               </w:rPr>
               <w:t>Detalle de Implementación a nivel de Tablas</w:t>
             </w:r>
@@ -1732,7 +824,7 @@
                 <w:noProof/>
                 <w:webHidden/>
               </w:rPr>
-              <w:instrText xml:space="preserve"> PAGEREF _Toc369883538 \h </w:instrText>
+              <w:instrText xml:space="preserve"> PAGEREF _Toc374543315 \h </w:instrText>
             </w:r>
             <w:r>
               <w:rPr>
@@ -1752,7 +844,7 @@
                 <w:noProof/>
                 <w:webHidden/>
               </w:rPr>
-              <w:t>14</w:t>
+              <w:t>6</w:t>
             </w:r>
             <w:r>
               <w:rPr>
@@ -1907,6 +999,42 @@
     </w:p>
     <w:p>
       <w:pPr>
+        <w:spacing w:after="0"/>
+        <w:jc w:val="both"/>
+      </w:pPr>
+    </w:p>
+    <w:p>
+      <w:pPr>
+        <w:spacing w:after="0"/>
+        <w:jc w:val="both"/>
+      </w:pPr>
+    </w:p>
+    <w:p>
+      <w:pPr>
+        <w:spacing w:after="0"/>
+        <w:jc w:val="both"/>
+      </w:pPr>
+    </w:p>
+    <w:p>
+      <w:pPr>
+        <w:spacing w:after="0"/>
+        <w:jc w:val="both"/>
+      </w:pPr>
+    </w:p>
+    <w:p>
+      <w:pPr>
+        <w:spacing w:after="0"/>
+        <w:jc w:val="both"/>
+      </w:pPr>
+    </w:p>
+    <w:p>
+      <w:pPr>
+        <w:spacing w:after="0"/>
+        <w:jc w:val="both"/>
+      </w:pPr>
+    </w:p>
+    <w:p>
+      <w:pPr>
         <w:pStyle w:val="Ttulo2"/>
         <w:numPr>
           <w:ilvl w:val="0"/>
@@ -1921,7 +1049,9 @@
           <w:szCs w:val="22"/>
         </w:rPr>
       </w:pPr>
-      <w:bookmarkStart w:id="0" w:name="_Toc369883523"/>
+      <w:bookmarkStart w:id="0" w:name="_Toc374543310"/>
+      <w:bookmarkStart w:id="1" w:name="_GoBack"/>
+      <w:bookmarkEnd w:id="1"/>
       <w:r>
         <w:rPr>
           <w:rFonts w:asciiTheme="minorHAnsi" w:hAnsiTheme="minorHAnsi"/>
@@ -1929,6 +1059,7 @@
           <w:sz w:val="22"/>
           <w:szCs w:val="22"/>
         </w:rPr>
+        <w:lastRenderedPageBreak/>
         <w:t>Descripción General de funcionalidades</w:t>
       </w:r>
       <w:bookmarkEnd w:id="0"/>
@@ -1978,7 +1109,7 @@
           <w:szCs w:val="22"/>
         </w:rPr>
       </w:pPr>
-      <w:bookmarkStart w:id="1" w:name="_Toc369883525"/>
+      <w:bookmarkStart w:id="2" w:name="_Toc374543311"/>
       <w:r>
         <w:rPr>
           <w:rFonts w:asciiTheme="minorHAnsi" w:hAnsiTheme="minorHAnsi"/>
@@ -1988,7 +1119,7 @@
         </w:rPr>
         <w:t>Registrar tramite</w:t>
       </w:r>
-      <w:bookmarkEnd w:id="1"/>
+      <w:bookmarkEnd w:id="2"/>
     </w:p>
     <w:p>
       <w:pPr>
@@ -3897,7 +3028,6 @@
       <w:pPr>
         <w:spacing w:after="0"/>
       </w:pPr>
-      <w:bookmarkStart w:id="2" w:name="_Toc369883535"/>
     </w:p>
     <w:p>
       <w:pPr>
@@ -3915,6 +3045,7 @@
           <w:szCs w:val="22"/>
         </w:rPr>
       </w:pPr>
+      <w:bookmarkStart w:id="3" w:name="_Toc374543312"/>
       <w:r>
         <w:rPr>
           <w:rFonts w:asciiTheme="minorHAnsi" w:hAnsiTheme="minorHAnsi"/>
@@ -3924,7 +3055,6 @@
         </w:rPr>
         <w:t xml:space="preserve">Detalle de Implementación a nivel de </w:t>
       </w:r>
-      <w:bookmarkEnd w:id="2"/>
       <w:r>
         <w:rPr>
           <w:rFonts w:asciiTheme="minorHAnsi" w:hAnsiTheme="minorHAnsi"/>
@@ -3934,6 +3064,7 @@
         </w:rPr>
         <w:t>Modelos</w:t>
       </w:r>
+      <w:bookmarkEnd w:id="3"/>
     </w:p>
     <w:p>
       <w:pPr>
@@ -4322,7 +3453,6 @@
                 <w:rFonts w:ascii="Calibri" w:eastAsia="Times New Roman" w:hAnsi="Calibri" w:cs="Times New Roman"/>
                 <w:lang w:eastAsia="es-PE"/>
               </w:rPr>
-              <w:lastRenderedPageBreak/>
               <w:t>usuarios.java</w:t>
             </w:r>
           </w:p>
@@ -4378,6 +3508,7 @@
                 <w:rFonts w:ascii="Calibri" w:eastAsia="Times New Roman" w:hAnsi="Calibri" w:cs="Times New Roman"/>
                 <w:lang w:eastAsia="es-PE"/>
               </w:rPr>
+              <w:lastRenderedPageBreak/>
               <w:t>perfil.java</w:t>
             </w:r>
           </w:p>
@@ -5104,7 +4235,7 @@
           <w:szCs w:val="22"/>
         </w:rPr>
       </w:pPr>
-      <w:bookmarkStart w:id="3" w:name="_Toc369883536"/>
+      <w:bookmarkStart w:id="4" w:name="_Toc374543313"/>
       <w:r>
         <w:rPr>
           <w:rFonts w:asciiTheme="minorHAnsi" w:hAnsiTheme="minorHAnsi"/>
@@ -5114,7 +4245,7 @@
         </w:rPr>
         <w:t>Detalle de Implementación a nivel de Controladores</w:t>
       </w:r>
-      <w:bookmarkEnd w:id="3"/>
+      <w:bookmarkEnd w:id="4"/>
     </w:p>
     <w:p>
       <w:pPr>
@@ -5448,33 +4579,40 @@
                 <w:rFonts w:ascii="Calibri" w:eastAsia="Times New Roman" w:hAnsi="Calibri" w:cs="Times New Roman"/>
                 <w:lang w:eastAsia="es-PE"/>
               </w:rPr>
+              <w:t>calumnos.java</w:t>
+            </w:r>
+          </w:p>
+        </w:tc>
+        <w:tc>
+          <w:tcPr>
+            <w:tcW w:w="6426" w:type="dxa"/>
+            <w:shd w:val="clear" w:color="auto" w:fill="auto"/>
+            <w:noWrap/>
+            <w:vAlign w:val="center"/>
+            <w:hideMark/>
+          </w:tcPr>
+          <w:p>
+            <w:pPr>
+              <w:spacing w:after="0" w:line="240" w:lineRule="auto"/>
+              <w:rPr>
+                <w:rFonts w:ascii="Calibri" w:eastAsia="Times New Roman" w:hAnsi="Calibri" w:cs="Times New Roman"/>
+                <w:lang w:eastAsia="es-PE"/>
+              </w:rPr>
+            </w:pPr>
+            <w:r>
+              <w:rPr>
+                <w:rFonts w:ascii="Calibri" w:eastAsia="Times New Roman" w:hAnsi="Calibri" w:cs="Times New Roman"/>
+                <w:lang w:eastAsia="es-PE"/>
+              </w:rPr>
+              <w:t xml:space="preserve">Clase controlador la cual permite hacer el proceso gestionar los datos </w:t>
+            </w:r>
+            <w:r>
+              <w:rPr>
+                <w:rFonts w:ascii="Calibri" w:eastAsia="Times New Roman" w:hAnsi="Calibri" w:cs="Times New Roman"/>
+                <w:lang w:eastAsia="es-PE"/>
+              </w:rPr>
               <w:lastRenderedPageBreak/>
-              <w:t>calumnos.java</w:t>
-            </w:r>
-          </w:p>
-        </w:tc>
-        <w:tc>
-          <w:tcPr>
-            <w:tcW w:w="6426" w:type="dxa"/>
-            <w:shd w:val="clear" w:color="auto" w:fill="auto"/>
-            <w:noWrap/>
-            <w:vAlign w:val="center"/>
-            <w:hideMark/>
-          </w:tcPr>
-          <w:p>
-            <w:pPr>
-              <w:spacing w:after="0" w:line="240" w:lineRule="auto"/>
-              <w:rPr>
-                <w:rFonts w:ascii="Calibri" w:eastAsia="Times New Roman" w:hAnsi="Calibri" w:cs="Times New Roman"/>
-                <w:lang w:eastAsia="es-PE"/>
-              </w:rPr>
-            </w:pPr>
-            <w:r>
-              <w:rPr>
-                <w:rFonts w:ascii="Calibri" w:eastAsia="Times New Roman" w:hAnsi="Calibri" w:cs="Times New Roman"/>
-                <w:lang w:eastAsia="es-PE"/>
-              </w:rPr>
-              <w:t>Clase controlador la cual permite hacer el proceso gestionar los datos de alumnos.</w:t>
+              <w:t>de alumnos.</w:t>
             </w:r>
           </w:p>
         </w:tc>
@@ -5504,6 +4642,7 @@
                 <w:rFonts w:ascii="Calibri" w:eastAsia="Times New Roman" w:hAnsi="Calibri" w:cs="Times New Roman"/>
                 <w:lang w:eastAsia="es-PE"/>
               </w:rPr>
+              <w:lastRenderedPageBreak/>
               <w:t>cusuarios.java</w:t>
             </w:r>
           </w:p>
@@ -5808,7 +4947,7 @@
           <w:szCs w:val="22"/>
         </w:rPr>
       </w:pPr>
-      <w:bookmarkStart w:id="4" w:name="_Toc369883537"/>
+      <w:bookmarkStart w:id="5" w:name="_Toc374543314"/>
       <w:r>
         <w:rPr>
           <w:rFonts w:asciiTheme="minorHAnsi" w:hAnsiTheme="minorHAnsi"/>
@@ -5818,7 +4957,7 @@
         </w:rPr>
         <w:t>Detalle de Implementación a nivel de Vistas</w:t>
       </w:r>
-      <w:bookmarkEnd w:id="4"/>
+      <w:bookmarkEnd w:id="5"/>
     </w:p>
     <w:p>
       <w:pPr>
@@ -7125,7 +6264,7 @@
           <w:szCs w:val="22"/>
         </w:rPr>
       </w:pPr>
-      <w:bookmarkStart w:id="5" w:name="_Toc369883538"/>
+      <w:bookmarkStart w:id="6" w:name="_Toc374543315"/>
       <w:r>
         <w:rPr>
           <w:rFonts w:asciiTheme="minorHAnsi" w:hAnsiTheme="minorHAnsi"/>
@@ -7135,7 +6274,7 @@
         </w:rPr>
         <w:t>Detalle de Implementación a nivel de Tablas</w:t>
       </w:r>
-      <w:bookmarkEnd w:id="5"/>
+      <w:bookmarkEnd w:id="6"/>
     </w:p>
     <w:p>
       <w:pPr>
@@ -7163,8 +6302,6 @@
       <w:r>
         <w:t xml:space="preserve">-- Tabla que almacena los datos de los estados de los </w:t>
       </w:r>
-      <w:bookmarkStart w:id="6" w:name="_GoBack"/>
-      <w:bookmarkEnd w:id="6"/>
       <w:r>
         <w:t>trámites</w:t>
       </w:r>
@@ -9976,7 +9113,7 @@
 </file>
 
 <file path=customXml/itemProps1.xml><?xml version="1.0" encoding="utf-8"?>
-<ds:datastoreItem xmlns:ds="http://schemas.openxmlformats.org/officeDocument/2006/customXml" ds:itemID="{E42FC511-1713-4A03-993A-0FC49A4F16AA}">
+<ds:datastoreItem xmlns:ds="http://schemas.openxmlformats.org/officeDocument/2006/customXml" ds:itemID="{C5F53382-4F1E-4DB0-8769-990434D84824}">
   <ds:schemaRefs>
     <ds:schemaRef ds:uri="http://schemas.openxmlformats.org/officeDocument/2006/bibliography"/>
   </ds:schemaRefs>

</xml_diff>